<commit_message>
added store info document to repo
</commit_message>
<xml_diff>
--- a/Storeinfo.docx
+++ b/Storeinfo.docx
@@ -1,12 +1,13 @@
 
 <file path=word/document.xml><?xml version="1.0" encoding="utf-8"?>
-<w:document xmlns:wpc="http://schemas.microsoft.com/office/word/2010/wordprocessingCanvas" xmlns:mo="http://schemas.microsoft.com/office/mac/office/2008/main" xmlns:mc="http://schemas.openxmlformats.org/markup-compatibility/2006" xmlns:mv="urn:schemas-microsoft-com:mac:vml" xmlns:o="urn:schemas-microsoft-com:office:office" xmlns:r="http://schemas.openxmlformats.org/officeDocument/2006/relationships" xmlns:m="http://schemas.openxmlformats.org/officeDocument/2006/math" xmlns:v="urn:schemas-microsoft-com:vml" xmlns:wp14="http://schemas.microsoft.com/office/word/2010/wordprocessingDrawing" xmlns:wp="http://schemas.openxmlformats.org/drawingml/2006/wordprocessingDrawing" xmlns:w10="urn:schemas-microsoft-com:office:word" xmlns:w="http://schemas.openxmlformats.org/wordprocessingml/2006/main" xmlns:w14="http://schemas.microsoft.com/office/word/2010/wordml" xmlns:wpg="http://schemas.microsoft.com/office/word/2010/wordprocessingGroup" xmlns:wpi="http://schemas.microsoft.com/office/word/2010/wordprocessingInk" xmlns:wne="http://schemas.microsoft.com/office/word/2006/wordml" xmlns:wps="http://schemas.microsoft.com/office/word/2010/wordprocessingShape" mc:Ignorable="w14 wp14">
+<w:document xmlns:wpc="http://schemas.microsoft.com/office/word/2010/wordprocessingCanvas" xmlns:mc="http://schemas.openxmlformats.org/markup-compatibility/2006" xmlns:o="urn:schemas-microsoft-com:office:office" xmlns:r="http://schemas.openxmlformats.org/officeDocument/2006/relationships" xmlns:m="http://schemas.openxmlformats.org/officeDocument/2006/math" xmlns:v="urn:schemas-microsoft-com:vml" xmlns:wp14="http://schemas.microsoft.com/office/word/2010/wordprocessingDrawing" xmlns:wp="http://schemas.openxmlformats.org/drawingml/2006/wordprocessingDrawing" xmlns:w10="urn:schemas-microsoft-com:office:word" xmlns:w="http://schemas.openxmlformats.org/wordprocessingml/2006/main" xmlns:w14="http://schemas.microsoft.com/office/word/2010/wordml" xmlns:wpg="http://schemas.microsoft.com/office/word/2010/wordprocessingGroup" xmlns:wpi="http://schemas.microsoft.com/office/word/2010/wordprocessingInk" xmlns:wne="http://schemas.microsoft.com/office/word/2006/wordml" xmlns:wps="http://schemas.microsoft.com/office/word/2010/wordprocessingShape" mc:Ignorable="w14 wp14">
   <w:body>
     <w:p>
       <w:pPr>
         <w:rPr>
           <w:rFonts w:asciiTheme="majorHAnsi" w:hAnsiTheme="majorHAnsi"/>
           <w:b/>
+          <w:color w:val="9BBB59" w:themeColor="accent3"/>
           <w:sz w:val="36"/>
           <w:szCs w:val="20"/>
         </w:rPr>
@@ -15,6 +16,7 @@
         <w:rPr>
           <w:rFonts w:asciiTheme="majorHAnsi" w:hAnsiTheme="majorHAnsi"/>
           <w:b/>
+          <w:color w:val="9BBB59" w:themeColor="accent3"/>
           <w:sz w:val="36"/>
           <w:szCs w:val="20"/>
         </w:rPr>
@@ -31,16 +33,16 @@
         <w:rPr>
           <w:rFonts w:asciiTheme="majorHAnsi" w:hAnsiTheme="majorHAnsi" w:cs="Lucida Sans"/>
           <w:b/>
-          <w:color w:val="1A1A1A"/>
-          <w:sz w:val="20"/>
-          <w:szCs w:val="20"/>
-        </w:rPr>
-      </w:pPr>
-      <w:r>
-        <w:rPr>
-          <w:rFonts w:asciiTheme="majorHAnsi" w:hAnsiTheme="majorHAnsi" w:cs="Lucida Sans"/>
-          <w:b/>
-          <w:color w:val="1A1A1A"/>
+          <w:color w:val="9BBB59" w:themeColor="accent3"/>
+          <w:sz w:val="20"/>
+          <w:szCs w:val="20"/>
+        </w:rPr>
+      </w:pPr>
+      <w:r>
+        <w:rPr>
+          <w:rFonts w:asciiTheme="majorHAnsi" w:hAnsiTheme="majorHAnsi" w:cs="Lucida Sans"/>
+          <w:b/>
+          <w:color w:val="9BBB59" w:themeColor="accent3"/>
           <w:sz w:val="20"/>
           <w:szCs w:val="20"/>
         </w:rPr>
@@ -57,30 +59,30 @@
         <w:rPr>
           <w:rFonts w:asciiTheme="majorHAnsi" w:hAnsiTheme="majorHAnsi" w:cs="Lucida Sans"/>
           <w:b/>
-          <w:color w:val="1A1A1A"/>
-          <w:sz w:val="20"/>
-          <w:szCs w:val="20"/>
-        </w:rPr>
-      </w:pPr>
-    </w:p>
-    <w:p>
-      <w:pPr>
-        <w:widowControl w:val="0"/>
-        <w:autoSpaceDE w:val="0"/>
-        <w:autoSpaceDN w:val="0"/>
-        <w:adjustRightInd w:val="0"/>
-        <w:spacing w:after="0"/>
-        <w:rPr>
-          <w:rFonts w:asciiTheme="majorHAnsi" w:hAnsiTheme="majorHAnsi" w:cs="Lucida Sans"/>
-          <w:color w:val="1A1A1A"/>
-          <w:sz w:val="20"/>
-          <w:szCs w:val="20"/>
-        </w:rPr>
-      </w:pPr>
-      <w:r>
-        <w:rPr>
-          <w:rFonts w:asciiTheme="majorHAnsi" w:hAnsiTheme="majorHAnsi" w:cs="Lucida Sans"/>
-          <w:color w:val="1A1A1A"/>
+          <w:color w:val="9BBB59" w:themeColor="accent3"/>
+          <w:sz w:val="20"/>
+          <w:szCs w:val="20"/>
+        </w:rPr>
+      </w:pPr>
+    </w:p>
+    <w:p>
+      <w:pPr>
+        <w:widowControl w:val="0"/>
+        <w:autoSpaceDE w:val="0"/>
+        <w:autoSpaceDN w:val="0"/>
+        <w:adjustRightInd w:val="0"/>
+        <w:spacing w:after="0"/>
+        <w:rPr>
+          <w:rFonts w:asciiTheme="majorHAnsi" w:hAnsiTheme="majorHAnsi" w:cs="Lucida Sans"/>
+          <w:color w:val="9BBB59" w:themeColor="accent3"/>
+          <w:sz w:val="20"/>
+          <w:szCs w:val="20"/>
+        </w:rPr>
+      </w:pPr>
+      <w:r>
+        <w:rPr>
+          <w:rFonts w:asciiTheme="majorHAnsi" w:hAnsiTheme="majorHAnsi" w:cs="Lucida Sans"/>
+          <w:color w:val="9BBB59" w:themeColor="accent3"/>
           <w:sz w:val="20"/>
           <w:szCs w:val="20"/>
         </w:rPr>
@@ -96,42 +98,31 @@
         <w:spacing w:after="0"/>
         <w:rPr>
           <w:rFonts w:asciiTheme="majorHAnsi" w:hAnsiTheme="majorHAnsi" w:cs="Lucida Sans"/>
-          <w:color w:val="1A1A1A"/>
-          <w:sz w:val="20"/>
-          <w:szCs w:val="20"/>
-        </w:rPr>
-      </w:pPr>
-      <w:proofErr w:type="gramStart"/>
-      <w:r>
-        <w:rPr>
-          <w:rFonts w:asciiTheme="majorHAnsi" w:hAnsiTheme="majorHAnsi" w:cs="Lucida Sans"/>
-          <w:color w:val="1A1A1A"/>
-          <w:sz w:val="20"/>
-          <w:szCs w:val="20"/>
-        </w:rPr>
-        <w:t>Arlington  Texas</w:t>
-      </w:r>
-      <w:proofErr w:type="gramEnd"/>
-      <w:r>
-        <w:rPr>
-          <w:rFonts w:asciiTheme="majorHAnsi" w:hAnsiTheme="majorHAnsi" w:cs="Lucida Sans"/>
-          <w:color w:val="1A1A1A"/>
-          <w:sz w:val="20"/>
-          <w:szCs w:val="20"/>
-        </w:rPr>
-        <w:t>  76011</w:t>
-      </w:r>
-    </w:p>
-    <w:p>
-      <w:pPr>
-        <w:widowControl w:val="0"/>
-        <w:autoSpaceDE w:val="0"/>
-        <w:autoSpaceDN w:val="0"/>
-        <w:adjustRightInd w:val="0"/>
-        <w:spacing w:after="0"/>
-        <w:rPr>
-          <w:rFonts w:asciiTheme="majorHAnsi" w:hAnsiTheme="majorHAnsi" w:cs="Lucida Sans"/>
-          <w:color w:val="1A1A1A"/>
+          <w:color w:val="9BBB59" w:themeColor="accent3"/>
+          <w:sz w:val="20"/>
+          <w:szCs w:val="20"/>
+        </w:rPr>
+      </w:pPr>
+      <w:r>
+        <w:rPr>
+          <w:rFonts w:asciiTheme="majorHAnsi" w:hAnsiTheme="majorHAnsi" w:cs="Lucida Sans"/>
+          <w:color w:val="9BBB59" w:themeColor="accent3"/>
+          <w:sz w:val="20"/>
+          <w:szCs w:val="20"/>
+        </w:rPr>
+        <w:t>Arlington  Texas  76011</w:t>
+      </w:r>
+    </w:p>
+    <w:p>
+      <w:pPr>
+        <w:widowControl w:val="0"/>
+        <w:autoSpaceDE w:val="0"/>
+        <w:autoSpaceDN w:val="0"/>
+        <w:adjustRightInd w:val="0"/>
+        <w:spacing w:after="0"/>
+        <w:rPr>
+          <w:rFonts w:asciiTheme="majorHAnsi" w:hAnsiTheme="majorHAnsi" w:cs="Lucida Sans"/>
+          <w:color w:val="9BBB59" w:themeColor="accent3"/>
           <w:sz w:val="20"/>
           <w:szCs w:val="20"/>
         </w:rPr>
@@ -141,7 +132,7 @@
           <w:rFonts w:asciiTheme="majorHAnsi" w:hAnsiTheme="majorHAnsi" w:cs="Lucida Sans"/>
           <w:b/>
           <w:bCs/>
-          <w:color w:val="1A1A1A"/>
+          <w:color w:val="9BBB59" w:themeColor="accent3"/>
           <w:sz w:val="20"/>
           <w:szCs w:val="20"/>
         </w:rPr>
@@ -150,7 +141,7 @@
       <w:r>
         <w:rPr>
           <w:rFonts w:asciiTheme="majorHAnsi" w:hAnsiTheme="majorHAnsi" w:cs="Lucida Sans"/>
-          <w:color w:val="1A1A1A"/>
+          <w:color w:val="9BBB59" w:themeColor="accent3"/>
           <w:sz w:val="20"/>
           <w:szCs w:val="20"/>
         </w:rPr>
@@ -167,7 +158,7 @@
         <w:rPr>
           <w:rFonts w:asciiTheme="majorHAnsi" w:hAnsiTheme="majorHAnsi" w:cs="Lucida Sans"/>
           <w:b/>
-          <w:color w:val="1A1A1A"/>
+          <w:color w:val="9BBB59" w:themeColor="accent3"/>
           <w:sz w:val="20"/>
           <w:szCs w:val="20"/>
         </w:rPr>
@@ -177,7 +168,7 @@
           <w:rFonts w:asciiTheme="majorHAnsi" w:hAnsiTheme="majorHAnsi" w:cs="Lucida Sans"/>
           <w:b/>
           <w:bCs/>
-          <w:color w:val="1A1A1A"/>
+          <w:color w:val="9BBB59" w:themeColor="accent3"/>
           <w:sz w:val="20"/>
           <w:szCs w:val="20"/>
         </w:rPr>
@@ -186,7 +177,7 @@
       <w:r>
         <w:rPr>
           <w:rFonts w:asciiTheme="majorHAnsi" w:hAnsiTheme="majorHAnsi" w:cs="Lucida Sans"/>
-          <w:color w:val="1A1A1A"/>
+          <w:color w:val="9BBB59" w:themeColor="accent3"/>
           <w:sz w:val="20"/>
           <w:szCs w:val="20"/>
         </w:rPr>
@@ -195,7 +186,7 @@
       <w:r>
         <w:rPr>
           <w:rFonts w:asciiTheme="majorHAnsi" w:hAnsiTheme="majorHAnsi" w:cs="Lucida Sans"/>
-          <w:color w:val="1A1A1A"/>
+          <w:color w:val="9BBB59" w:themeColor="accent3"/>
           <w:sz w:val="20"/>
           <w:szCs w:val="20"/>
         </w:rPr>
@@ -204,7 +195,7 @@
       <w:r>
         <w:rPr>
           <w:rFonts w:asciiTheme="majorHAnsi" w:hAnsiTheme="majorHAnsi" w:cs="Lucida Sans"/>
-          <w:color w:val="1A1A1A"/>
+          <w:color w:val="9BBB59" w:themeColor="accent3"/>
           <w:sz w:val="20"/>
           <w:szCs w:val="20"/>
         </w:rPr>
@@ -258,138 +249,127 @@
           <w:szCs w:val="20"/>
         </w:rPr>
       </w:pPr>
+    </w:p>
+    <w:p>
+      <w:pPr>
+        <w:rPr>
+          <w:rFonts w:asciiTheme="majorHAnsi" w:hAnsiTheme="majorHAnsi"/>
+          <w:b/>
+          <w:sz w:val="36"/>
+          <w:szCs w:val="20"/>
+        </w:rPr>
+      </w:pPr>
+      <w:r>
+        <w:rPr>
+          <w:rFonts w:asciiTheme="majorHAnsi" w:hAnsiTheme="majorHAnsi"/>
+          <w:b/>
+          <w:sz w:val="36"/>
+          <w:szCs w:val="20"/>
+        </w:rPr>
+        <w:t>AUSTIN</w:t>
+      </w:r>
+    </w:p>
+    <w:p>
+      <w:pPr>
+        <w:widowControl w:val="0"/>
+        <w:autoSpaceDE w:val="0"/>
+        <w:autoSpaceDN w:val="0"/>
+        <w:adjustRightInd w:val="0"/>
+        <w:spacing w:after="0"/>
+        <w:rPr>
+          <w:rFonts w:asciiTheme="majorHAnsi" w:hAnsiTheme="majorHAnsi" w:cs="Lucida Sans"/>
+          <w:b/>
+          <w:color w:val="9BBB59" w:themeColor="accent3"/>
+          <w:sz w:val="20"/>
+          <w:szCs w:val="20"/>
+        </w:rPr>
+      </w:pPr>
+      <w:r>
+        <w:rPr>
+          <w:rFonts w:asciiTheme="majorHAnsi" w:hAnsiTheme="majorHAnsi" w:cs="Lucida Sans"/>
+          <w:b/>
+          <w:color w:val="9BBB59" w:themeColor="accent3"/>
+          <w:sz w:val="20"/>
+          <w:szCs w:val="20"/>
+        </w:rPr>
+        <w:t>Lamar</w:t>
+      </w:r>
+    </w:p>
+    <w:p>
+      <w:pPr>
+        <w:widowControl w:val="0"/>
+        <w:autoSpaceDE w:val="0"/>
+        <w:autoSpaceDN w:val="0"/>
+        <w:adjustRightInd w:val="0"/>
+        <w:spacing w:after="0"/>
+        <w:rPr>
+          <w:rFonts w:asciiTheme="majorHAnsi" w:hAnsiTheme="majorHAnsi" w:cs="Lucida Sans"/>
+          <w:color w:val="9BBB59" w:themeColor="accent3"/>
+          <w:sz w:val="20"/>
+          <w:szCs w:val="20"/>
+        </w:rPr>
+      </w:pPr>
+    </w:p>
+    <w:p>
+      <w:pPr>
+        <w:widowControl w:val="0"/>
+        <w:autoSpaceDE w:val="0"/>
+        <w:autoSpaceDN w:val="0"/>
+        <w:adjustRightInd w:val="0"/>
+        <w:spacing w:after="0"/>
+        <w:rPr>
+          <w:rFonts w:asciiTheme="majorHAnsi" w:hAnsiTheme="majorHAnsi" w:cs="Lucida Sans"/>
+          <w:color w:val="9BBB59" w:themeColor="accent3"/>
+          <w:sz w:val="20"/>
+          <w:szCs w:val="20"/>
+        </w:rPr>
+      </w:pPr>
+      <w:r>
+        <w:rPr>
+          <w:rFonts w:asciiTheme="majorHAnsi" w:hAnsiTheme="majorHAnsi" w:cs="Lucida Sans"/>
+          <w:color w:val="9BBB59" w:themeColor="accent3"/>
+          <w:sz w:val="20"/>
+          <w:szCs w:val="20"/>
+        </w:rPr>
+        <w:t>525 N Lamar Blvd.</w:t>
+      </w:r>
+    </w:p>
+    <w:p>
+      <w:pPr>
+        <w:widowControl w:val="0"/>
+        <w:autoSpaceDE w:val="0"/>
+        <w:autoSpaceDN w:val="0"/>
+        <w:adjustRightInd w:val="0"/>
+        <w:spacing w:after="0"/>
+        <w:rPr>
+          <w:rFonts w:asciiTheme="majorHAnsi" w:hAnsiTheme="majorHAnsi" w:cs="Lucida Sans"/>
+          <w:color w:val="9BBB59" w:themeColor="accent3"/>
+          <w:sz w:val="20"/>
+          <w:szCs w:val="20"/>
+        </w:rPr>
+      </w:pPr>
+      <w:r>
+        <w:rPr>
+          <w:rFonts w:asciiTheme="majorHAnsi" w:hAnsiTheme="majorHAnsi" w:cs="Lucida Sans"/>
+          <w:color w:val="9BBB59" w:themeColor="accent3"/>
+          <w:sz w:val="20"/>
+          <w:szCs w:val="20"/>
+        </w:rPr>
+        <w:t>Austin  Texas  78703</w:t>
+      </w:r>
       <w:bookmarkStart w:id="0" w:name="_GoBack"/>
       <w:bookmarkEnd w:id="0"/>
     </w:p>
     <w:p>
       <w:pPr>
-        <w:rPr>
-          <w:rFonts w:asciiTheme="majorHAnsi" w:hAnsiTheme="majorHAnsi"/>
-          <w:b/>
-          <w:sz w:val="36"/>
-          <w:szCs w:val="20"/>
-        </w:rPr>
-      </w:pPr>
-      <w:r>
-        <w:rPr>
-          <w:rFonts w:asciiTheme="majorHAnsi" w:hAnsiTheme="majorHAnsi"/>
-          <w:b/>
-          <w:sz w:val="36"/>
-          <w:szCs w:val="20"/>
-        </w:rPr>
-        <w:t>AUSTIN</w:t>
-      </w:r>
-    </w:p>
-    <w:p>
-      <w:pPr>
-        <w:widowControl w:val="0"/>
-        <w:autoSpaceDE w:val="0"/>
-        <w:autoSpaceDN w:val="0"/>
-        <w:adjustRightInd w:val="0"/>
-        <w:spacing w:after="0"/>
-        <w:rPr>
-          <w:rFonts w:asciiTheme="majorHAnsi" w:hAnsiTheme="majorHAnsi" w:cs="Lucida Sans"/>
-          <w:b/>
-          <w:color w:val="1A1A1A"/>
-          <w:sz w:val="20"/>
-          <w:szCs w:val="20"/>
-        </w:rPr>
-      </w:pPr>
-      <w:r>
-        <w:rPr>
-          <w:rFonts w:asciiTheme="majorHAnsi" w:hAnsiTheme="majorHAnsi" w:cs="Lucida Sans"/>
-          <w:b/>
-          <w:color w:val="1A1A1A"/>
-          <w:sz w:val="20"/>
-          <w:szCs w:val="20"/>
-        </w:rPr>
-        <w:t>Lamar</w:t>
-      </w:r>
-    </w:p>
-    <w:p>
-      <w:pPr>
-        <w:widowControl w:val="0"/>
-        <w:autoSpaceDE w:val="0"/>
-        <w:autoSpaceDN w:val="0"/>
-        <w:adjustRightInd w:val="0"/>
-        <w:spacing w:after="0"/>
-        <w:rPr>
-          <w:rFonts w:asciiTheme="majorHAnsi" w:hAnsiTheme="majorHAnsi" w:cs="Lucida Sans"/>
-          <w:color w:val="1A1A1A"/>
-          <w:sz w:val="20"/>
-          <w:szCs w:val="20"/>
-        </w:rPr>
-      </w:pPr>
-    </w:p>
-    <w:p>
-      <w:pPr>
-        <w:widowControl w:val="0"/>
-        <w:autoSpaceDE w:val="0"/>
-        <w:autoSpaceDN w:val="0"/>
-        <w:adjustRightInd w:val="0"/>
-        <w:spacing w:after="0"/>
-        <w:rPr>
-          <w:rFonts w:asciiTheme="majorHAnsi" w:hAnsiTheme="majorHAnsi" w:cs="Lucida Sans"/>
-          <w:color w:val="1A1A1A"/>
-          <w:sz w:val="20"/>
-          <w:szCs w:val="20"/>
-        </w:rPr>
-      </w:pPr>
-      <w:r>
-        <w:rPr>
-          <w:rFonts w:asciiTheme="majorHAnsi" w:hAnsiTheme="majorHAnsi" w:cs="Lucida Sans"/>
-          <w:color w:val="1A1A1A"/>
-          <w:sz w:val="20"/>
-          <w:szCs w:val="20"/>
-        </w:rPr>
-        <w:t>525 N Lamar Blvd.</w:t>
-      </w:r>
-    </w:p>
-    <w:p>
-      <w:pPr>
-        <w:widowControl w:val="0"/>
-        <w:autoSpaceDE w:val="0"/>
-        <w:autoSpaceDN w:val="0"/>
-        <w:adjustRightInd w:val="0"/>
-        <w:spacing w:after="0"/>
-        <w:rPr>
-          <w:rFonts w:asciiTheme="majorHAnsi" w:hAnsiTheme="majorHAnsi" w:cs="Lucida Sans"/>
-          <w:color w:val="1A1A1A"/>
-          <w:sz w:val="20"/>
-          <w:szCs w:val="20"/>
-        </w:rPr>
-      </w:pPr>
-      <w:proofErr w:type="gramStart"/>
-      <w:r>
-        <w:rPr>
-          <w:rFonts w:asciiTheme="majorHAnsi" w:hAnsiTheme="majorHAnsi" w:cs="Lucida Sans"/>
-          <w:color w:val="1A1A1A"/>
-          <w:sz w:val="20"/>
-          <w:szCs w:val="20"/>
-        </w:rPr>
-        <w:t>Austin  Texas</w:t>
-      </w:r>
-      <w:proofErr w:type="gramEnd"/>
-      <w:r>
-        <w:rPr>
-          <w:rFonts w:asciiTheme="majorHAnsi" w:hAnsiTheme="majorHAnsi" w:cs="Lucida Sans"/>
-          <w:color w:val="1A1A1A"/>
-          <w:sz w:val="20"/>
-          <w:szCs w:val="20"/>
-        </w:rPr>
-        <w:t>  78703</w:t>
-      </w:r>
-    </w:p>
-    <w:p>
-      <w:pPr>
-        <w:widowControl w:val="0"/>
-        <w:autoSpaceDE w:val="0"/>
-        <w:autoSpaceDN w:val="0"/>
-        <w:adjustRightInd w:val="0"/>
-        <w:spacing w:after="0"/>
-        <w:rPr>
-          <w:rFonts w:asciiTheme="majorHAnsi" w:hAnsiTheme="majorHAnsi" w:cs="Lucida Sans"/>
-          <w:color w:val="1A1A1A"/>
+        <w:widowControl w:val="0"/>
+        <w:autoSpaceDE w:val="0"/>
+        <w:autoSpaceDN w:val="0"/>
+        <w:adjustRightInd w:val="0"/>
+        <w:spacing w:after="0"/>
+        <w:rPr>
+          <w:rFonts w:asciiTheme="majorHAnsi" w:hAnsiTheme="majorHAnsi" w:cs="Lucida Sans"/>
+          <w:color w:val="9BBB59" w:themeColor="accent3"/>
           <w:sz w:val="20"/>
           <w:szCs w:val="20"/>
         </w:rPr>
@@ -399,7 +379,7 @@
           <w:rFonts w:asciiTheme="majorHAnsi" w:hAnsiTheme="majorHAnsi" w:cs="Lucida Sans"/>
           <w:b/>
           <w:bCs/>
-          <w:color w:val="1A1A1A"/>
+          <w:color w:val="9BBB59" w:themeColor="accent3"/>
           <w:sz w:val="20"/>
           <w:szCs w:val="20"/>
         </w:rPr>
@@ -408,7 +388,7 @@
       <w:r>
         <w:rPr>
           <w:rFonts w:asciiTheme="majorHAnsi" w:hAnsiTheme="majorHAnsi" w:cs="Lucida Sans"/>
-          <w:color w:val="1A1A1A"/>
+          <w:color w:val="9BBB59" w:themeColor="accent3"/>
           <w:sz w:val="20"/>
           <w:szCs w:val="20"/>
         </w:rPr>
@@ -419,7 +399,7 @@
       <w:pPr>
         <w:rPr>
           <w:rFonts w:asciiTheme="majorHAnsi" w:hAnsiTheme="majorHAnsi" w:cs="Lucida Sans"/>
-          <w:color w:val="1A1A1A"/>
+          <w:color w:val="9BBB59" w:themeColor="accent3"/>
           <w:sz w:val="20"/>
           <w:szCs w:val="20"/>
         </w:rPr>
@@ -429,7 +409,7 @@
           <w:rFonts w:asciiTheme="majorHAnsi" w:hAnsiTheme="majorHAnsi" w:cs="Lucida Sans"/>
           <w:b/>
           <w:bCs/>
-          <w:color w:val="1A1A1A"/>
+          <w:color w:val="9BBB59" w:themeColor="accent3"/>
           <w:sz w:val="20"/>
           <w:szCs w:val="20"/>
         </w:rPr>
@@ -438,7 +418,7 @@
       <w:r>
         <w:rPr>
           <w:rFonts w:asciiTheme="majorHAnsi" w:hAnsiTheme="majorHAnsi" w:cs="Lucida Sans"/>
-          <w:color w:val="1A1A1A"/>
+          <w:color w:val="9BBB59" w:themeColor="accent3"/>
           <w:sz w:val="20"/>
           <w:szCs w:val="20"/>
         </w:rPr>
@@ -447,7 +427,7 @@
       <w:r>
         <w:rPr>
           <w:rFonts w:asciiTheme="majorHAnsi" w:hAnsiTheme="majorHAnsi" w:cs="Lucida Sans"/>
-          <w:color w:val="1A1A1A"/>
+          <w:color w:val="9BBB59" w:themeColor="accent3"/>
           <w:sz w:val="20"/>
           <w:szCs w:val="20"/>
         </w:rPr>
@@ -456,7 +436,7 @@
       <w:r>
         <w:rPr>
           <w:rFonts w:asciiTheme="majorHAnsi" w:hAnsiTheme="majorHAnsi" w:cs="Lucida Sans"/>
-          <w:color w:val="1A1A1A"/>
+          <w:color w:val="9BBB59" w:themeColor="accent3"/>
           <w:sz w:val="20"/>
           <w:szCs w:val="20"/>
         </w:rPr>
@@ -483,16 +463,16 @@
         <w:rPr>
           <w:rFonts w:asciiTheme="majorHAnsi" w:hAnsiTheme="majorHAnsi" w:cs="Lucida Sans"/>
           <w:b/>
-          <w:color w:val="1A1A1A"/>
-          <w:sz w:val="20"/>
-          <w:szCs w:val="20"/>
-        </w:rPr>
-      </w:pPr>
-      <w:r>
-        <w:rPr>
-          <w:rFonts w:asciiTheme="majorHAnsi" w:hAnsiTheme="majorHAnsi" w:cs="Lucida Sans"/>
-          <w:b/>
-          <w:color w:val="1A1A1A"/>
+          <w:color w:val="9BBB59" w:themeColor="accent3"/>
+          <w:sz w:val="20"/>
+          <w:szCs w:val="20"/>
+        </w:rPr>
+      </w:pPr>
+      <w:r>
+        <w:rPr>
+          <w:rFonts w:asciiTheme="majorHAnsi" w:hAnsiTheme="majorHAnsi" w:cs="Lucida Sans"/>
+          <w:b/>
+          <w:color w:val="9BBB59" w:themeColor="accent3"/>
           <w:sz w:val="20"/>
           <w:szCs w:val="20"/>
         </w:rPr>
@@ -508,30 +488,30 @@
         <w:spacing w:after="0"/>
         <w:rPr>
           <w:rFonts w:asciiTheme="majorHAnsi" w:hAnsiTheme="majorHAnsi" w:cs="Lucida Sans"/>
-          <w:color w:val="1A1A1A"/>
-          <w:sz w:val="20"/>
-          <w:szCs w:val="20"/>
-        </w:rPr>
-      </w:pPr>
-    </w:p>
-    <w:p>
-      <w:pPr>
-        <w:widowControl w:val="0"/>
-        <w:autoSpaceDE w:val="0"/>
-        <w:autoSpaceDN w:val="0"/>
-        <w:adjustRightInd w:val="0"/>
-        <w:spacing w:after="0"/>
-        <w:rPr>
-          <w:rFonts w:asciiTheme="majorHAnsi" w:hAnsiTheme="majorHAnsi" w:cs="Lucida Sans"/>
-          <w:color w:val="1A1A1A"/>
-          <w:sz w:val="20"/>
-          <w:szCs w:val="20"/>
-        </w:rPr>
-      </w:pPr>
-      <w:r>
-        <w:rPr>
-          <w:rFonts w:asciiTheme="majorHAnsi" w:hAnsiTheme="majorHAnsi" w:cs="Lucida Sans"/>
-          <w:color w:val="1A1A1A"/>
+          <w:color w:val="9BBB59" w:themeColor="accent3"/>
+          <w:sz w:val="20"/>
+          <w:szCs w:val="20"/>
+        </w:rPr>
+      </w:pPr>
+    </w:p>
+    <w:p>
+      <w:pPr>
+        <w:widowControl w:val="0"/>
+        <w:autoSpaceDE w:val="0"/>
+        <w:autoSpaceDN w:val="0"/>
+        <w:adjustRightInd w:val="0"/>
+        <w:spacing w:after="0"/>
+        <w:rPr>
+          <w:rFonts w:asciiTheme="majorHAnsi" w:hAnsiTheme="majorHAnsi" w:cs="Lucida Sans"/>
+          <w:color w:val="9BBB59" w:themeColor="accent3"/>
+          <w:sz w:val="20"/>
+          <w:szCs w:val="20"/>
+        </w:rPr>
+      </w:pPr>
+      <w:r>
+        <w:rPr>
+          <w:rFonts w:asciiTheme="majorHAnsi" w:hAnsiTheme="majorHAnsi" w:cs="Lucida Sans"/>
+          <w:color w:val="9BBB59" w:themeColor="accent3"/>
           <w:sz w:val="20"/>
           <w:szCs w:val="20"/>
         </w:rPr>
@@ -547,7 +527,7 @@
         <w:spacing w:after="0"/>
         <w:rPr>
           <w:rFonts w:asciiTheme="majorHAnsi" w:hAnsiTheme="majorHAnsi" w:cs="Lucida Sans"/>
-          <w:color w:val="1A1A1A"/>
+          <w:color w:val="9BBB59" w:themeColor="accent3"/>
           <w:sz w:val="20"/>
           <w:szCs w:val="20"/>
         </w:rPr>
@@ -556,7 +536,7 @@
       <w:r>
         <w:rPr>
           <w:rFonts w:asciiTheme="majorHAnsi" w:hAnsiTheme="majorHAnsi" w:cs="Lucida Sans"/>
-          <w:color w:val="1A1A1A"/>
+          <w:color w:val="9BBB59" w:themeColor="accent3"/>
           <w:sz w:val="20"/>
           <w:szCs w:val="20"/>
         </w:rPr>
@@ -566,7 +546,7 @@
       <w:r>
         <w:rPr>
           <w:rFonts w:asciiTheme="majorHAnsi" w:hAnsiTheme="majorHAnsi" w:cs="Lucida Sans"/>
-          <w:color w:val="1A1A1A"/>
+          <w:color w:val="9BBB59" w:themeColor="accent3"/>
           <w:sz w:val="20"/>
           <w:szCs w:val="20"/>
         </w:rPr>
@@ -576,7 +556,7 @@
       <w:r>
         <w:rPr>
           <w:rFonts w:asciiTheme="majorHAnsi" w:hAnsiTheme="majorHAnsi" w:cs="Lucida Sans"/>
-          <w:color w:val="1A1A1A"/>
+          <w:color w:val="9BBB59" w:themeColor="accent3"/>
           <w:sz w:val="20"/>
           <w:szCs w:val="20"/>
         </w:rPr>
@@ -586,7 +566,7 @@
       <w:r>
         <w:rPr>
           <w:rFonts w:asciiTheme="majorHAnsi" w:hAnsiTheme="majorHAnsi" w:cs="Lucida Sans"/>
-          <w:color w:val="1A1A1A"/>
+          <w:color w:val="9BBB59" w:themeColor="accent3"/>
           <w:sz w:val="20"/>
           <w:szCs w:val="20"/>
         </w:rPr>
@@ -602,42 +582,31 @@
         <w:spacing w:after="0"/>
         <w:rPr>
           <w:rFonts w:asciiTheme="majorHAnsi" w:hAnsiTheme="majorHAnsi" w:cs="Lucida Sans"/>
-          <w:color w:val="1A1A1A"/>
-          <w:sz w:val="20"/>
-          <w:szCs w:val="20"/>
-        </w:rPr>
-      </w:pPr>
-      <w:proofErr w:type="gramStart"/>
-      <w:r>
-        <w:rPr>
-          <w:rFonts w:asciiTheme="majorHAnsi" w:hAnsiTheme="majorHAnsi" w:cs="Lucida Sans"/>
-          <w:color w:val="1A1A1A"/>
-          <w:sz w:val="20"/>
-          <w:szCs w:val="20"/>
-        </w:rPr>
-        <w:t>Austin  Texas</w:t>
-      </w:r>
-      <w:proofErr w:type="gramEnd"/>
-      <w:r>
-        <w:rPr>
-          <w:rFonts w:asciiTheme="majorHAnsi" w:hAnsiTheme="majorHAnsi" w:cs="Lucida Sans"/>
-          <w:color w:val="1A1A1A"/>
-          <w:sz w:val="20"/>
-          <w:szCs w:val="20"/>
-        </w:rPr>
-        <w:t>  78749</w:t>
-      </w:r>
-    </w:p>
-    <w:p>
-      <w:pPr>
-        <w:widowControl w:val="0"/>
-        <w:autoSpaceDE w:val="0"/>
-        <w:autoSpaceDN w:val="0"/>
-        <w:adjustRightInd w:val="0"/>
-        <w:spacing w:after="0"/>
-        <w:rPr>
-          <w:rFonts w:asciiTheme="majorHAnsi" w:hAnsiTheme="majorHAnsi" w:cs="Lucida Sans"/>
-          <w:color w:val="1A1A1A"/>
+          <w:color w:val="9BBB59" w:themeColor="accent3"/>
+          <w:sz w:val="20"/>
+          <w:szCs w:val="20"/>
+        </w:rPr>
+      </w:pPr>
+      <w:r>
+        <w:rPr>
+          <w:rFonts w:asciiTheme="majorHAnsi" w:hAnsiTheme="majorHAnsi" w:cs="Lucida Sans"/>
+          <w:color w:val="9BBB59" w:themeColor="accent3"/>
+          <w:sz w:val="20"/>
+          <w:szCs w:val="20"/>
+        </w:rPr>
+        <w:t>Austin  Texas  78749</w:t>
+      </w:r>
+    </w:p>
+    <w:p>
+      <w:pPr>
+        <w:widowControl w:val="0"/>
+        <w:autoSpaceDE w:val="0"/>
+        <w:autoSpaceDN w:val="0"/>
+        <w:adjustRightInd w:val="0"/>
+        <w:spacing w:after="0"/>
+        <w:rPr>
+          <w:rFonts w:asciiTheme="majorHAnsi" w:hAnsiTheme="majorHAnsi" w:cs="Lucida Sans"/>
+          <w:color w:val="9BBB59" w:themeColor="accent3"/>
           <w:sz w:val="20"/>
           <w:szCs w:val="20"/>
         </w:rPr>
@@ -647,7 +616,7 @@
           <w:rFonts w:asciiTheme="majorHAnsi" w:hAnsiTheme="majorHAnsi" w:cs="Lucida Sans"/>
           <w:b/>
           <w:bCs/>
-          <w:color w:val="1A1A1A"/>
+          <w:color w:val="9BBB59" w:themeColor="accent3"/>
           <w:sz w:val="20"/>
           <w:szCs w:val="20"/>
         </w:rPr>
@@ -656,7 +625,7 @@
       <w:r>
         <w:rPr>
           <w:rFonts w:asciiTheme="majorHAnsi" w:hAnsiTheme="majorHAnsi" w:cs="Lucida Sans"/>
-          <w:color w:val="1A1A1A"/>
+          <w:color w:val="9BBB59" w:themeColor="accent3"/>
           <w:sz w:val="20"/>
           <w:szCs w:val="20"/>
         </w:rPr>
@@ -667,7 +636,7 @@
       <w:pPr>
         <w:rPr>
           <w:rFonts w:asciiTheme="majorHAnsi" w:hAnsiTheme="majorHAnsi" w:cs="Lucida Sans"/>
-          <w:color w:val="1A1A1A"/>
+          <w:color w:val="9BBB59" w:themeColor="accent3"/>
           <w:sz w:val="20"/>
           <w:szCs w:val="20"/>
         </w:rPr>
@@ -677,7 +646,7 @@
           <w:rFonts w:asciiTheme="majorHAnsi" w:hAnsiTheme="majorHAnsi" w:cs="Lucida Sans"/>
           <w:b/>
           <w:bCs/>
-          <w:color w:val="1A1A1A"/>
+          <w:color w:val="9BBB59" w:themeColor="accent3"/>
           <w:sz w:val="20"/>
           <w:szCs w:val="20"/>
         </w:rPr>
@@ -686,7 +655,7 @@
       <w:r>
         <w:rPr>
           <w:rFonts w:asciiTheme="majorHAnsi" w:hAnsiTheme="majorHAnsi" w:cs="Lucida Sans"/>
-          <w:color w:val="1A1A1A"/>
+          <w:color w:val="9BBB59" w:themeColor="accent3"/>
           <w:sz w:val="20"/>
           <w:szCs w:val="20"/>
         </w:rPr>
@@ -708,16 +677,16 @@
         <w:rPr>
           <w:rFonts w:asciiTheme="majorHAnsi" w:hAnsiTheme="majorHAnsi" w:cs="Lucida Sans"/>
           <w:b/>
-          <w:color w:val="1A1A1A"/>
-          <w:sz w:val="20"/>
-          <w:szCs w:val="20"/>
-        </w:rPr>
-      </w:pPr>
-      <w:r>
-        <w:rPr>
-          <w:rFonts w:asciiTheme="majorHAnsi" w:hAnsiTheme="majorHAnsi" w:cs="Lucida Sans"/>
-          <w:b/>
-          <w:color w:val="1A1A1A"/>
+          <w:color w:val="9BBB59" w:themeColor="accent3"/>
+          <w:sz w:val="20"/>
+          <w:szCs w:val="20"/>
+        </w:rPr>
+      </w:pPr>
+      <w:r>
+        <w:rPr>
+          <w:rFonts w:asciiTheme="majorHAnsi" w:hAnsiTheme="majorHAnsi" w:cs="Lucida Sans"/>
+          <w:b/>
+          <w:color w:val="9BBB59" w:themeColor="accent3"/>
           <w:sz w:val="20"/>
           <w:szCs w:val="20"/>
         </w:rPr>
@@ -733,15 +702,15 @@
         <w:spacing w:after="0"/>
         <w:rPr>
           <w:rFonts w:asciiTheme="majorHAnsi" w:hAnsiTheme="majorHAnsi" w:cs="Lucida Sans"/>
-          <w:color w:val="1A1A1A"/>
-          <w:sz w:val="20"/>
-          <w:szCs w:val="20"/>
-        </w:rPr>
-      </w:pPr>
-      <w:r>
-        <w:rPr>
-          <w:rFonts w:asciiTheme="majorHAnsi" w:hAnsiTheme="majorHAnsi" w:cs="Lucida Sans"/>
-          <w:color w:val="1A1A1A"/>
+          <w:color w:val="9BBB59" w:themeColor="accent3"/>
+          <w:sz w:val="20"/>
+          <w:szCs w:val="20"/>
+        </w:rPr>
+      </w:pPr>
+      <w:r>
+        <w:rPr>
+          <w:rFonts w:asciiTheme="majorHAnsi" w:hAnsiTheme="majorHAnsi" w:cs="Lucida Sans"/>
+          <w:color w:val="9BBB59" w:themeColor="accent3"/>
           <w:sz w:val="20"/>
           <w:szCs w:val="20"/>
         </w:rPr>
@@ -757,42 +726,31 @@
         <w:spacing w:after="0"/>
         <w:rPr>
           <w:rFonts w:asciiTheme="majorHAnsi" w:hAnsiTheme="majorHAnsi" w:cs="Lucida Sans"/>
-          <w:color w:val="1A1A1A"/>
-          <w:sz w:val="20"/>
-          <w:szCs w:val="20"/>
-        </w:rPr>
-      </w:pPr>
-      <w:proofErr w:type="gramStart"/>
-      <w:r>
-        <w:rPr>
-          <w:rFonts w:asciiTheme="majorHAnsi" w:hAnsiTheme="majorHAnsi" w:cs="Lucida Sans"/>
-          <w:color w:val="1A1A1A"/>
-          <w:sz w:val="20"/>
-          <w:szCs w:val="20"/>
-        </w:rPr>
-        <w:t>Austin  Texas</w:t>
-      </w:r>
-      <w:proofErr w:type="gramEnd"/>
-      <w:r>
-        <w:rPr>
-          <w:rFonts w:asciiTheme="majorHAnsi" w:hAnsiTheme="majorHAnsi" w:cs="Lucida Sans"/>
-          <w:color w:val="1A1A1A"/>
-          <w:sz w:val="20"/>
-          <w:szCs w:val="20"/>
-        </w:rPr>
-        <w:t>  78759</w:t>
-      </w:r>
-    </w:p>
-    <w:p>
-      <w:pPr>
-        <w:widowControl w:val="0"/>
-        <w:autoSpaceDE w:val="0"/>
-        <w:autoSpaceDN w:val="0"/>
-        <w:adjustRightInd w:val="0"/>
-        <w:spacing w:after="0"/>
-        <w:rPr>
-          <w:rFonts w:asciiTheme="majorHAnsi" w:hAnsiTheme="majorHAnsi" w:cs="Lucida Sans"/>
-          <w:color w:val="1A1A1A"/>
+          <w:color w:val="9BBB59" w:themeColor="accent3"/>
+          <w:sz w:val="20"/>
+          <w:szCs w:val="20"/>
+        </w:rPr>
+      </w:pPr>
+      <w:r>
+        <w:rPr>
+          <w:rFonts w:asciiTheme="majorHAnsi" w:hAnsiTheme="majorHAnsi" w:cs="Lucida Sans"/>
+          <w:color w:val="9BBB59" w:themeColor="accent3"/>
+          <w:sz w:val="20"/>
+          <w:szCs w:val="20"/>
+        </w:rPr>
+        <w:t>Austin  Texas  78759</w:t>
+      </w:r>
+    </w:p>
+    <w:p>
+      <w:pPr>
+        <w:widowControl w:val="0"/>
+        <w:autoSpaceDE w:val="0"/>
+        <w:autoSpaceDN w:val="0"/>
+        <w:adjustRightInd w:val="0"/>
+        <w:spacing w:after="0"/>
+        <w:rPr>
+          <w:rFonts w:asciiTheme="majorHAnsi" w:hAnsiTheme="majorHAnsi" w:cs="Lucida Sans"/>
+          <w:color w:val="9BBB59" w:themeColor="accent3"/>
           <w:sz w:val="20"/>
           <w:szCs w:val="20"/>
         </w:rPr>
@@ -802,7 +760,7 @@
           <w:rFonts w:asciiTheme="majorHAnsi" w:hAnsiTheme="majorHAnsi" w:cs="Lucida Sans"/>
           <w:b/>
           <w:bCs/>
-          <w:color w:val="1A1A1A"/>
+          <w:color w:val="9BBB59" w:themeColor="accent3"/>
           <w:sz w:val="20"/>
           <w:szCs w:val="20"/>
         </w:rPr>
@@ -811,7 +769,7 @@
       <w:r>
         <w:rPr>
           <w:rFonts w:asciiTheme="majorHAnsi" w:hAnsiTheme="majorHAnsi" w:cs="Lucida Sans"/>
-          <w:color w:val="1A1A1A"/>
+          <w:color w:val="9BBB59" w:themeColor="accent3"/>
           <w:sz w:val="20"/>
           <w:szCs w:val="20"/>
         </w:rPr>
@@ -822,7 +780,7 @@
       <w:pPr>
         <w:rPr>
           <w:rFonts w:asciiTheme="majorHAnsi" w:hAnsiTheme="majorHAnsi" w:cs="Lucida Sans"/>
-          <w:color w:val="1A1A1A"/>
+          <w:color w:val="9BBB59" w:themeColor="accent3"/>
           <w:sz w:val="20"/>
           <w:szCs w:val="20"/>
         </w:rPr>
@@ -832,7 +790,7 @@
           <w:rFonts w:asciiTheme="majorHAnsi" w:hAnsiTheme="majorHAnsi" w:cs="Lucida Sans"/>
           <w:b/>
           <w:bCs/>
-          <w:color w:val="1A1A1A"/>
+          <w:color w:val="9BBB59" w:themeColor="accent3"/>
           <w:sz w:val="20"/>
           <w:szCs w:val="20"/>
         </w:rPr>
@@ -841,7 +799,7 @@
       <w:r>
         <w:rPr>
           <w:rFonts w:asciiTheme="majorHAnsi" w:hAnsiTheme="majorHAnsi" w:cs="Lucida Sans"/>
-          <w:color w:val="1A1A1A"/>
+          <w:color w:val="9BBB59" w:themeColor="accent3"/>
           <w:sz w:val="20"/>
           <w:szCs w:val="20"/>
         </w:rPr>
@@ -863,16 +821,16 @@
         <w:rPr>
           <w:rFonts w:asciiTheme="majorHAnsi" w:hAnsiTheme="majorHAnsi" w:cs="Lucida Sans"/>
           <w:b/>
-          <w:color w:val="1A1A1A"/>
-          <w:sz w:val="20"/>
-          <w:szCs w:val="20"/>
-        </w:rPr>
-      </w:pPr>
-      <w:r>
-        <w:rPr>
-          <w:rFonts w:asciiTheme="majorHAnsi" w:hAnsiTheme="majorHAnsi" w:cs="Lucida Sans"/>
-          <w:b/>
-          <w:color w:val="1A1A1A"/>
+          <w:color w:val="9BBB59" w:themeColor="accent3"/>
+          <w:sz w:val="20"/>
+          <w:szCs w:val="20"/>
+        </w:rPr>
+      </w:pPr>
+      <w:r>
+        <w:rPr>
+          <w:rFonts w:asciiTheme="majorHAnsi" w:hAnsiTheme="majorHAnsi" w:cs="Lucida Sans"/>
+          <w:b/>
+          <w:color w:val="9BBB59" w:themeColor="accent3"/>
           <w:sz w:val="20"/>
           <w:szCs w:val="20"/>
         </w:rPr>
@@ -888,15 +846,15 @@
         <w:spacing w:after="0"/>
         <w:rPr>
           <w:rFonts w:asciiTheme="majorHAnsi" w:hAnsiTheme="majorHAnsi" w:cs="Lucida Sans"/>
-          <w:color w:val="1A1A1A"/>
-          <w:sz w:val="20"/>
-          <w:szCs w:val="20"/>
-        </w:rPr>
-      </w:pPr>
-      <w:r>
-        <w:rPr>
-          <w:rFonts w:asciiTheme="majorHAnsi" w:hAnsiTheme="majorHAnsi" w:cs="Lucida Sans"/>
-          <w:color w:val="1A1A1A"/>
+          <w:color w:val="9BBB59" w:themeColor="accent3"/>
+          <w:sz w:val="20"/>
+          <w:szCs w:val="20"/>
+        </w:rPr>
+      </w:pPr>
+      <w:r>
+        <w:rPr>
+          <w:rFonts w:asciiTheme="majorHAnsi" w:hAnsiTheme="majorHAnsi" w:cs="Lucida Sans"/>
+          <w:color w:val="9BBB59" w:themeColor="accent3"/>
           <w:sz w:val="20"/>
           <w:szCs w:val="20"/>
         </w:rPr>
@@ -912,42 +870,31 @@
         <w:spacing w:after="0"/>
         <w:rPr>
           <w:rFonts w:asciiTheme="majorHAnsi" w:hAnsiTheme="majorHAnsi" w:cs="Lucida Sans"/>
-          <w:color w:val="1A1A1A"/>
-          <w:sz w:val="20"/>
-          <w:szCs w:val="20"/>
-        </w:rPr>
-      </w:pPr>
-      <w:proofErr w:type="gramStart"/>
-      <w:r>
-        <w:rPr>
-          <w:rFonts w:asciiTheme="majorHAnsi" w:hAnsiTheme="majorHAnsi" w:cs="Lucida Sans"/>
-          <w:color w:val="1A1A1A"/>
-          <w:sz w:val="20"/>
-          <w:szCs w:val="20"/>
-        </w:rPr>
-        <w:t>Austin  Texas</w:t>
-      </w:r>
-      <w:proofErr w:type="gramEnd"/>
-      <w:r>
-        <w:rPr>
-          <w:rFonts w:asciiTheme="majorHAnsi" w:hAnsiTheme="majorHAnsi" w:cs="Lucida Sans"/>
-          <w:color w:val="1A1A1A"/>
-          <w:sz w:val="20"/>
-          <w:szCs w:val="20"/>
-        </w:rPr>
-        <w:t>  78758</w:t>
-      </w:r>
-    </w:p>
-    <w:p>
-      <w:pPr>
-        <w:widowControl w:val="0"/>
-        <w:autoSpaceDE w:val="0"/>
-        <w:autoSpaceDN w:val="0"/>
-        <w:adjustRightInd w:val="0"/>
-        <w:spacing w:after="0"/>
-        <w:rPr>
-          <w:rFonts w:asciiTheme="majorHAnsi" w:hAnsiTheme="majorHAnsi" w:cs="Lucida Sans"/>
-          <w:color w:val="1A1A1A"/>
+          <w:color w:val="9BBB59" w:themeColor="accent3"/>
+          <w:sz w:val="20"/>
+          <w:szCs w:val="20"/>
+        </w:rPr>
+      </w:pPr>
+      <w:r>
+        <w:rPr>
+          <w:rFonts w:asciiTheme="majorHAnsi" w:hAnsiTheme="majorHAnsi" w:cs="Lucida Sans"/>
+          <w:color w:val="9BBB59" w:themeColor="accent3"/>
+          <w:sz w:val="20"/>
+          <w:szCs w:val="20"/>
+        </w:rPr>
+        <w:t>Austin  Texas  78758</w:t>
+      </w:r>
+    </w:p>
+    <w:p>
+      <w:pPr>
+        <w:widowControl w:val="0"/>
+        <w:autoSpaceDE w:val="0"/>
+        <w:autoSpaceDN w:val="0"/>
+        <w:adjustRightInd w:val="0"/>
+        <w:spacing w:after="0"/>
+        <w:rPr>
+          <w:rFonts w:asciiTheme="majorHAnsi" w:hAnsiTheme="majorHAnsi" w:cs="Lucida Sans"/>
+          <w:color w:val="9BBB59" w:themeColor="accent3"/>
           <w:sz w:val="20"/>
           <w:szCs w:val="20"/>
         </w:rPr>
@@ -957,7 +904,7 @@
           <w:rFonts w:asciiTheme="majorHAnsi" w:hAnsiTheme="majorHAnsi" w:cs="Lucida Sans"/>
           <w:b/>
           <w:bCs/>
-          <w:color w:val="1A1A1A"/>
+          <w:color w:val="9BBB59" w:themeColor="accent3"/>
           <w:sz w:val="20"/>
           <w:szCs w:val="20"/>
         </w:rPr>
@@ -966,7 +913,7 @@
       <w:r>
         <w:rPr>
           <w:rFonts w:asciiTheme="majorHAnsi" w:hAnsiTheme="majorHAnsi" w:cs="Lucida Sans"/>
-          <w:color w:val="1A1A1A"/>
+          <w:color w:val="9BBB59" w:themeColor="accent3"/>
           <w:sz w:val="20"/>
           <w:szCs w:val="20"/>
         </w:rPr>
@@ -977,7 +924,7 @@
       <w:pPr>
         <w:rPr>
           <w:rFonts w:asciiTheme="majorHAnsi" w:hAnsiTheme="majorHAnsi" w:cs="Lucida Sans"/>
-          <w:color w:val="1A1A1A"/>
+          <w:color w:val="9BBB59" w:themeColor="accent3"/>
           <w:sz w:val="20"/>
           <w:szCs w:val="20"/>
         </w:rPr>
@@ -987,7 +934,7 @@
           <w:rFonts w:asciiTheme="majorHAnsi" w:hAnsiTheme="majorHAnsi" w:cs="Lucida Sans"/>
           <w:b/>
           <w:bCs/>
-          <w:color w:val="1A1A1A"/>
+          <w:color w:val="9BBB59" w:themeColor="accent3"/>
           <w:sz w:val="20"/>
           <w:szCs w:val="20"/>
         </w:rPr>
@@ -996,29 +943,11 @@
       <w:r>
         <w:rPr>
           <w:rFonts w:asciiTheme="majorHAnsi" w:hAnsiTheme="majorHAnsi" w:cs="Lucida Sans"/>
-          <w:color w:val="1A1A1A"/>
-          <w:sz w:val="20"/>
-          <w:szCs w:val="20"/>
-        </w:rPr>
-        <w:t>8</w:t>
-      </w:r>
-      <w:r>
-        <w:rPr>
-          <w:rFonts w:asciiTheme="majorHAnsi" w:hAnsiTheme="majorHAnsi" w:cs="Lucida Sans"/>
-          <w:color w:val="1A1A1A"/>
-          <w:sz w:val="20"/>
-          <w:szCs w:val="20"/>
-        </w:rPr>
-        <w:t>am - 10pm s</w:t>
-      </w:r>
-      <w:r>
-        <w:rPr>
-          <w:rFonts w:asciiTheme="majorHAnsi" w:hAnsiTheme="majorHAnsi" w:cs="Lucida Sans"/>
-          <w:color w:val="1A1A1A"/>
-          <w:sz w:val="20"/>
-          <w:szCs w:val="20"/>
-        </w:rPr>
-        <w:t>even days a week</w:t>
+          <w:color w:val="9BBB59" w:themeColor="accent3"/>
+          <w:sz w:val="20"/>
+          <w:szCs w:val="20"/>
+        </w:rPr>
+        <w:t>8am - 10pm seven days a week</w:t>
       </w:r>
     </w:p>
     <w:p>
@@ -1089,32 +1018,32 @@
         <w:rPr>
           <w:rFonts w:asciiTheme="majorHAnsi" w:hAnsiTheme="majorHAnsi" w:cs="Lucida Sans"/>
           <w:b/>
-          <w:color w:val="1A1A1A"/>
-          <w:sz w:val="20"/>
-          <w:szCs w:val="20"/>
-        </w:rPr>
-      </w:pPr>
-    </w:p>
-    <w:p>
-      <w:pPr>
-        <w:widowControl w:val="0"/>
-        <w:autoSpaceDE w:val="0"/>
-        <w:autoSpaceDN w:val="0"/>
-        <w:adjustRightInd w:val="0"/>
-        <w:spacing w:after="0"/>
-        <w:rPr>
-          <w:rFonts w:asciiTheme="majorHAnsi" w:hAnsiTheme="majorHAnsi" w:cs="Lucida Sans"/>
-          <w:b/>
-          <w:color w:val="1A1A1A"/>
-          <w:sz w:val="20"/>
-          <w:szCs w:val="20"/>
-        </w:rPr>
-      </w:pPr>
-      <w:r>
-        <w:rPr>
-          <w:rFonts w:asciiTheme="majorHAnsi" w:hAnsiTheme="majorHAnsi" w:cs="Lucida Sans"/>
-          <w:b/>
-          <w:color w:val="1A1A1A"/>
+          <w:color w:val="9BBB59" w:themeColor="accent3"/>
+          <w:sz w:val="20"/>
+          <w:szCs w:val="20"/>
+        </w:rPr>
+      </w:pPr>
+    </w:p>
+    <w:p>
+      <w:pPr>
+        <w:widowControl w:val="0"/>
+        <w:autoSpaceDE w:val="0"/>
+        <w:autoSpaceDN w:val="0"/>
+        <w:adjustRightInd w:val="0"/>
+        <w:spacing w:after="0"/>
+        <w:rPr>
+          <w:rFonts w:asciiTheme="majorHAnsi" w:hAnsiTheme="majorHAnsi" w:cs="Lucida Sans"/>
+          <w:b/>
+          <w:color w:val="9BBB59" w:themeColor="accent3"/>
+          <w:sz w:val="20"/>
+          <w:szCs w:val="20"/>
+        </w:rPr>
+      </w:pPr>
+      <w:r>
+        <w:rPr>
+          <w:rFonts w:asciiTheme="majorHAnsi" w:hAnsiTheme="majorHAnsi" w:cs="Lucida Sans"/>
+          <w:b/>
+          <w:color w:val="9BBB59" w:themeColor="accent3"/>
           <w:sz w:val="20"/>
           <w:szCs w:val="20"/>
         </w:rPr>
@@ -1130,30 +1059,30 @@
         <w:spacing w:after="0"/>
         <w:rPr>
           <w:rFonts w:asciiTheme="majorHAnsi" w:hAnsiTheme="majorHAnsi" w:cs="Lucida Sans"/>
-          <w:color w:val="1A1A1A"/>
-          <w:sz w:val="20"/>
-          <w:szCs w:val="20"/>
-        </w:rPr>
-      </w:pPr>
-    </w:p>
-    <w:p>
-      <w:pPr>
-        <w:widowControl w:val="0"/>
-        <w:autoSpaceDE w:val="0"/>
-        <w:autoSpaceDN w:val="0"/>
-        <w:adjustRightInd w:val="0"/>
-        <w:spacing w:after="0"/>
-        <w:rPr>
-          <w:rFonts w:asciiTheme="majorHAnsi" w:hAnsiTheme="majorHAnsi" w:cs="Lucida Sans"/>
-          <w:color w:val="1A1A1A"/>
-          <w:sz w:val="20"/>
-          <w:szCs w:val="20"/>
-        </w:rPr>
-      </w:pPr>
-      <w:r>
-        <w:rPr>
-          <w:rFonts w:asciiTheme="majorHAnsi" w:hAnsiTheme="majorHAnsi" w:cs="Lucida Sans"/>
-          <w:color w:val="1A1A1A"/>
+          <w:color w:val="9BBB59" w:themeColor="accent3"/>
+          <w:sz w:val="20"/>
+          <w:szCs w:val="20"/>
+        </w:rPr>
+      </w:pPr>
+    </w:p>
+    <w:p>
+      <w:pPr>
+        <w:widowControl w:val="0"/>
+        <w:autoSpaceDE w:val="0"/>
+        <w:autoSpaceDN w:val="0"/>
+        <w:adjustRightInd w:val="0"/>
+        <w:spacing w:after="0"/>
+        <w:rPr>
+          <w:rFonts w:asciiTheme="majorHAnsi" w:hAnsiTheme="majorHAnsi" w:cs="Lucida Sans"/>
+          <w:color w:val="9BBB59" w:themeColor="accent3"/>
+          <w:sz w:val="20"/>
+          <w:szCs w:val="20"/>
+        </w:rPr>
+      </w:pPr>
+      <w:r>
+        <w:rPr>
+          <w:rFonts w:asciiTheme="majorHAnsi" w:hAnsiTheme="majorHAnsi" w:cs="Lucida Sans"/>
+          <w:color w:val="9BBB59" w:themeColor="accent3"/>
           <w:sz w:val="20"/>
           <w:szCs w:val="20"/>
         </w:rPr>
@@ -1169,51 +1098,31 @@
         <w:spacing w:after="0"/>
         <w:rPr>
           <w:rFonts w:asciiTheme="majorHAnsi" w:hAnsiTheme="majorHAnsi" w:cs="Lucida Sans"/>
-          <w:color w:val="1A1A1A"/>
-          <w:sz w:val="20"/>
-          <w:szCs w:val="20"/>
-        </w:rPr>
-      </w:pPr>
-      <w:r>
-        <w:rPr>
-          <w:rFonts w:asciiTheme="majorHAnsi" w:hAnsiTheme="majorHAnsi" w:cs="Lucida Sans"/>
-          <w:color w:val="1A1A1A"/>
-          <w:sz w:val="20"/>
-          <w:szCs w:val="20"/>
-        </w:rPr>
-        <w:t xml:space="preserve">Bee </w:t>
-      </w:r>
-      <w:proofErr w:type="gramStart"/>
-      <w:r>
-        <w:rPr>
-          <w:rFonts w:asciiTheme="majorHAnsi" w:hAnsiTheme="majorHAnsi" w:cs="Lucida Sans"/>
-          <w:color w:val="1A1A1A"/>
-          <w:sz w:val="20"/>
-          <w:szCs w:val="20"/>
-        </w:rPr>
-        <w:t>Cave  Texas</w:t>
-      </w:r>
-      <w:proofErr w:type="gramEnd"/>
-      <w:r>
-        <w:rPr>
-          <w:rFonts w:asciiTheme="majorHAnsi" w:hAnsiTheme="majorHAnsi" w:cs="Lucida Sans"/>
-          <w:color w:val="1A1A1A"/>
-          <w:sz w:val="20"/>
-          <w:szCs w:val="20"/>
-        </w:rPr>
-        <w:t>  78738</w:t>
-      </w:r>
-    </w:p>
-    <w:p>
-      <w:pPr>
-        <w:widowControl w:val="0"/>
-        <w:autoSpaceDE w:val="0"/>
-        <w:autoSpaceDN w:val="0"/>
-        <w:adjustRightInd w:val="0"/>
-        <w:spacing w:after="0"/>
-        <w:rPr>
-          <w:rFonts w:asciiTheme="majorHAnsi" w:hAnsiTheme="majorHAnsi" w:cs="Lucida Sans"/>
-          <w:color w:val="1A1A1A"/>
+          <w:color w:val="9BBB59" w:themeColor="accent3"/>
+          <w:sz w:val="20"/>
+          <w:szCs w:val="20"/>
+        </w:rPr>
+      </w:pPr>
+      <w:r>
+        <w:rPr>
+          <w:rFonts w:asciiTheme="majorHAnsi" w:hAnsiTheme="majorHAnsi" w:cs="Lucida Sans"/>
+          <w:color w:val="9BBB59" w:themeColor="accent3"/>
+          <w:sz w:val="20"/>
+          <w:szCs w:val="20"/>
+        </w:rPr>
+        <w:t>Bee Cave  Texas  78738</w:t>
+      </w:r>
+    </w:p>
+    <w:p>
+      <w:pPr>
+        <w:widowControl w:val="0"/>
+        <w:autoSpaceDE w:val="0"/>
+        <w:autoSpaceDN w:val="0"/>
+        <w:adjustRightInd w:val="0"/>
+        <w:spacing w:after="0"/>
+        <w:rPr>
+          <w:rFonts w:asciiTheme="majorHAnsi" w:hAnsiTheme="majorHAnsi" w:cs="Lucida Sans"/>
+          <w:color w:val="9BBB59" w:themeColor="accent3"/>
           <w:sz w:val="20"/>
           <w:szCs w:val="20"/>
         </w:rPr>
@@ -1223,7 +1132,7 @@
           <w:rFonts w:asciiTheme="majorHAnsi" w:hAnsiTheme="majorHAnsi" w:cs="Lucida Sans"/>
           <w:b/>
           <w:bCs/>
-          <w:color w:val="1A1A1A"/>
+          <w:color w:val="9BBB59" w:themeColor="accent3"/>
           <w:sz w:val="20"/>
           <w:szCs w:val="20"/>
         </w:rPr>
@@ -1232,7 +1141,7 @@
       <w:r>
         <w:rPr>
           <w:rFonts w:asciiTheme="majorHAnsi" w:hAnsiTheme="majorHAnsi" w:cs="Lucida Sans"/>
-          <w:color w:val="1A1A1A"/>
+          <w:color w:val="9BBB59" w:themeColor="accent3"/>
           <w:sz w:val="20"/>
           <w:szCs w:val="20"/>
         </w:rPr>
@@ -1243,7 +1152,7 @@
       <w:pPr>
         <w:rPr>
           <w:rFonts w:asciiTheme="majorHAnsi" w:hAnsiTheme="majorHAnsi" w:cs="Lucida Sans"/>
-          <w:color w:val="1A1A1A"/>
+          <w:color w:val="9BBB59" w:themeColor="accent3"/>
           <w:sz w:val="20"/>
           <w:szCs w:val="20"/>
         </w:rPr>
@@ -1253,7 +1162,7 @@
           <w:rFonts w:asciiTheme="majorHAnsi" w:hAnsiTheme="majorHAnsi" w:cs="Lucida Sans"/>
           <w:b/>
           <w:bCs/>
-          <w:color w:val="1A1A1A"/>
+          <w:color w:val="9BBB59" w:themeColor="accent3"/>
           <w:sz w:val="20"/>
           <w:szCs w:val="20"/>
         </w:rPr>
@@ -1262,7 +1171,7 @@
       <w:r>
         <w:rPr>
           <w:rFonts w:asciiTheme="majorHAnsi" w:hAnsiTheme="majorHAnsi" w:cs="Lucida Sans"/>
-          <w:color w:val="1A1A1A"/>
+          <w:color w:val="9BBB59" w:themeColor="accent3"/>
           <w:sz w:val="20"/>
           <w:szCs w:val="20"/>
         </w:rPr>
@@ -1271,7 +1180,7 @@
       <w:r>
         <w:rPr>
           <w:rFonts w:asciiTheme="majorHAnsi" w:hAnsiTheme="majorHAnsi" w:cs="Lucida Sans"/>
-          <w:color w:val="1A1A1A"/>
+          <w:color w:val="9BBB59" w:themeColor="accent3"/>
           <w:sz w:val="20"/>
           <w:szCs w:val="20"/>
         </w:rPr>
@@ -1381,15 +1290,15 @@
         <w:spacing w:after="0"/>
         <w:rPr>
           <w:rFonts w:asciiTheme="majorHAnsi" w:hAnsiTheme="majorHAnsi" w:cs="Lucida Sans"/>
-          <w:color w:val="1A1A1A"/>
-          <w:sz w:val="20"/>
-          <w:szCs w:val="20"/>
-        </w:rPr>
-      </w:pPr>
-      <w:r>
-        <w:rPr>
-          <w:rFonts w:asciiTheme="majorHAnsi" w:hAnsiTheme="majorHAnsi" w:cs="Lucida Sans"/>
-          <w:color w:val="1A1A1A"/>
+          <w:color w:val="9BBB59" w:themeColor="accent3"/>
+          <w:sz w:val="20"/>
+          <w:szCs w:val="20"/>
+        </w:rPr>
+      </w:pPr>
+      <w:r>
+        <w:rPr>
+          <w:rFonts w:asciiTheme="majorHAnsi" w:hAnsiTheme="majorHAnsi" w:cs="Lucida Sans"/>
+          <w:color w:val="9BBB59" w:themeColor="accent3"/>
           <w:sz w:val="20"/>
           <w:szCs w:val="20"/>
         </w:rPr>
@@ -1405,42 +1314,31 @@
         <w:spacing w:after="0"/>
         <w:rPr>
           <w:rFonts w:asciiTheme="majorHAnsi" w:hAnsiTheme="majorHAnsi" w:cs="Lucida Sans"/>
-          <w:color w:val="1A1A1A"/>
-          <w:sz w:val="20"/>
-          <w:szCs w:val="20"/>
-        </w:rPr>
-      </w:pPr>
-      <w:proofErr w:type="gramStart"/>
-      <w:r>
-        <w:rPr>
-          <w:rFonts w:asciiTheme="majorHAnsi" w:hAnsiTheme="majorHAnsi" w:cs="Lucida Sans"/>
-          <w:color w:val="1A1A1A"/>
-          <w:sz w:val="20"/>
-          <w:szCs w:val="20"/>
-        </w:rPr>
-        <w:t>Dallas  Texas</w:t>
-      </w:r>
-      <w:proofErr w:type="gramEnd"/>
-      <w:r>
-        <w:rPr>
-          <w:rFonts w:asciiTheme="majorHAnsi" w:hAnsiTheme="majorHAnsi" w:cs="Lucida Sans"/>
-          <w:color w:val="1A1A1A"/>
-          <w:sz w:val="20"/>
-          <w:szCs w:val="20"/>
-        </w:rPr>
-        <w:t>  75230</w:t>
-      </w:r>
-    </w:p>
-    <w:p>
-      <w:pPr>
-        <w:widowControl w:val="0"/>
-        <w:autoSpaceDE w:val="0"/>
-        <w:autoSpaceDN w:val="0"/>
-        <w:adjustRightInd w:val="0"/>
-        <w:spacing w:after="0"/>
-        <w:rPr>
-          <w:rFonts w:asciiTheme="majorHAnsi" w:hAnsiTheme="majorHAnsi" w:cs="Lucida Sans"/>
-          <w:color w:val="1A1A1A"/>
+          <w:color w:val="9BBB59" w:themeColor="accent3"/>
+          <w:sz w:val="20"/>
+          <w:szCs w:val="20"/>
+        </w:rPr>
+      </w:pPr>
+      <w:r>
+        <w:rPr>
+          <w:rFonts w:asciiTheme="majorHAnsi" w:hAnsiTheme="majorHAnsi" w:cs="Lucida Sans"/>
+          <w:color w:val="9BBB59" w:themeColor="accent3"/>
+          <w:sz w:val="20"/>
+          <w:szCs w:val="20"/>
+        </w:rPr>
+        <w:t>Dallas  Texas  75230</w:t>
+      </w:r>
+    </w:p>
+    <w:p>
+      <w:pPr>
+        <w:widowControl w:val="0"/>
+        <w:autoSpaceDE w:val="0"/>
+        <w:autoSpaceDN w:val="0"/>
+        <w:adjustRightInd w:val="0"/>
+        <w:spacing w:after="0"/>
+        <w:rPr>
+          <w:rFonts w:asciiTheme="majorHAnsi" w:hAnsiTheme="majorHAnsi" w:cs="Lucida Sans"/>
+          <w:color w:val="9BBB59" w:themeColor="accent3"/>
           <w:sz w:val="20"/>
           <w:szCs w:val="20"/>
         </w:rPr>
@@ -1450,7 +1348,7 @@
           <w:rFonts w:asciiTheme="majorHAnsi" w:hAnsiTheme="majorHAnsi" w:cs="Lucida Sans"/>
           <w:b/>
           <w:bCs/>
-          <w:color w:val="1A1A1A"/>
+          <w:color w:val="9BBB59" w:themeColor="accent3"/>
           <w:sz w:val="20"/>
           <w:szCs w:val="20"/>
         </w:rPr>
@@ -1459,7 +1357,7 @@
       <w:r>
         <w:rPr>
           <w:rFonts w:asciiTheme="majorHAnsi" w:hAnsiTheme="majorHAnsi" w:cs="Lucida Sans"/>
-          <w:color w:val="1A1A1A"/>
+          <w:color w:val="9BBB59" w:themeColor="accent3"/>
           <w:sz w:val="20"/>
           <w:szCs w:val="20"/>
         </w:rPr>
@@ -1485,7 +1383,7 @@
           <w:rFonts w:asciiTheme="majorHAnsi" w:hAnsiTheme="majorHAnsi" w:cs="Lucida Sans"/>
           <w:b/>
           <w:bCs/>
-          <w:color w:val="1A1A1A"/>
+          <w:color w:val="9BBB59" w:themeColor="accent3"/>
           <w:sz w:val="20"/>
           <w:szCs w:val="20"/>
         </w:rPr>
@@ -1494,7 +1392,7 @@
       <w:r>
         <w:rPr>
           <w:rFonts w:asciiTheme="majorHAnsi" w:hAnsiTheme="majorHAnsi" w:cs="Lucida Sans"/>
-          <w:color w:val="1A1A1A"/>
+          <w:color w:val="9BBB59" w:themeColor="accent3"/>
           <w:sz w:val="20"/>
           <w:szCs w:val="20"/>
         </w:rPr>
@@ -1503,7 +1401,7 @@
       <w:r>
         <w:rPr>
           <w:rFonts w:asciiTheme="majorHAnsi" w:hAnsiTheme="majorHAnsi" w:cs="Lucida Sans"/>
-          <w:color w:val="1A1A1A"/>
+          <w:color w:val="9BBB59" w:themeColor="accent3"/>
           <w:sz w:val="20"/>
           <w:szCs w:val="20"/>
         </w:rPr>
@@ -1512,7 +1410,7 @@
       <w:r>
         <w:rPr>
           <w:rFonts w:asciiTheme="majorHAnsi" w:hAnsiTheme="majorHAnsi" w:cs="Lucida Sans"/>
-          <w:color w:val="1A1A1A"/>
+          <w:color w:val="9BBB59" w:themeColor="accent3"/>
           <w:sz w:val="20"/>
           <w:szCs w:val="20"/>
         </w:rPr>
@@ -1585,15 +1483,15 @@
         <w:spacing w:after="0"/>
         <w:rPr>
           <w:rFonts w:asciiTheme="majorHAnsi" w:hAnsiTheme="majorHAnsi" w:cs="Lucida Sans"/>
-          <w:color w:val="1A1A1A"/>
-          <w:sz w:val="20"/>
-          <w:szCs w:val="20"/>
-        </w:rPr>
-      </w:pPr>
-      <w:r>
-        <w:rPr>
-          <w:rFonts w:asciiTheme="majorHAnsi" w:hAnsiTheme="majorHAnsi" w:cs="Lucida Sans"/>
-          <w:color w:val="1A1A1A"/>
+          <w:color w:val="9BBB59" w:themeColor="accent3"/>
+          <w:sz w:val="20"/>
+          <w:szCs w:val="20"/>
+        </w:rPr>
+      </w:pPr>
+      <w:r>
+        <w:rPr>
+          <w:rFonts w:asciiTheme="majorHAnsi" w:hAnsiTheme="majorHAnsi" w:cs="Lucida Sans"/>
+          <w:color w:val="9BBB59" w:themeColor="accent3"/>
           <w:sz w:val="20"/>
           <w:szCs w:val="20"/>
         </w:rPr>
@@ -1609,42 +1507,31 @@
         <w:spacing w:after="0"/>
         <w:rPr>
           <w:rFonts w:asciiTheme="majorHAnsi" w:hAnsiTheme="majorHAnsi" w:cs="Lucida Sans"/>
-          <w:color w:val="1A1A1A"/>
-          <w:sz w:val="20"/>
-          <w:szCs w:val="20"/>
-        </w:rPr>
-      </w:pPr>
-      <w:proofErr w:type="gramStart"/>
-      <w:r>
-        <w:rPr>
-          <w:rFonts w:asciiTheme="majorHAnsi" w:hAnsiTheme="majorHAnsi" w:cs="Lucida Sans"/>
-          <w:color w:val="1A1A1A"/>
-          <w:sz w:val="20"/>
-          <w:szCs w:val="20"/>
-        </w:rPr>
-        <w:t>Dallas  Texas</w:t>
-      </w:r>
-      <w:proofErr w:type="gramEnd"/>
-      <w:r>
-        <w:rPr>
-          <w:rFonts w:asciiTheme="majorHAnsi" w:hAnsiTheme="majorHAnsi" w:cs="Lucida Sans"/>
-          <w:color w:val="1A1A1A"/>
-          <w:sz w:val="20"/>
-          <w:szCs w:val="20"/>
-        </w:rPr>
-        <w:t>  75214</w:t>
-      </w:r>
-    </w:p>
-    <w:p>
-      <w:pPr>
-        <w:widowControl w:val="0"/>
-        <w:autoSpaceDE w:val="0"/>
-        <w:autoSpaceDN w:val="0"/>
-        <w:adjustRightInd w:val="0"/>
-        <w:spacing w:after="0"/>
-        <w:rPr>
-          <w:rFonts w:asciiTheme="majorHAnsi" w:hAnsiTheme="majorHAnsi" w:cs="Lucida Sans"/>
-          <w:color w:val="1A1A1A"/>
+          <w:color w:val="9BBB59" w:themeColor="accent3"/>
+          <w:sz w:val="20"/>
+          <w:szCs w:val="20"/>
+        </w:rPr>
+      </w:pPr>
+      <w:r>
+        <w:rPr>
+          <w:rFonts w:asciiTheme="majorHAnsi" w:hAnsiTheme="majorHAnsi" w:cs="Lucida Sans"/>
+          <w:color w:val="9BBB59" w:themeColor="accent3"/>
+          <w:sz w:val="20"/>
+          <w:szCs w:val="20"/>
+        </w:rPr>
+        <w:t>Dallas  Texas  75214</w:t>
+      </w:r>
+    </w:p>
+    <w:p>
+      <w:pPr>
+        <w:widowControl w:val="0"/>
+        <w:autoSpaceDE w:val="0"/>
+        <w:autoSpaceDN w:val="0"/>
+        <w:adjustRightInd w:val="0"/>
+        <w:spacing w:after="0"/>
+        <w:rPr>
+          <w:rFonts w:asciiTheme="majorHAnsi" w:hAnsiTheme="majorHAnsi" w:cs="Lucida Sans"/>
+          <w:color w:val="9BBB59" w:themeColor="accent3"/>
           <w:sz w:val="20"/>
           <w:szCs w:val="20"/>
         </w:rPr>
@@ -1654,7 +1541,7 @@
           <w:rFonts w:asciiTheme="majorHAnsi" w:hAnsiTheme="majorHAnsi" w:cs="Lucida Sans"/>
           <w:b/>
           <w:bCs/>
-          <w:color w:val="1A1A1A"/>
+          <w:color w:val="9BBB59" w:themeColor="accent3"/>
           <w:sz w:val="20"/>
           <w:szCs w:val="20"/>
         </w:rPr>
@@ -1663,7 +1550,7 @@
       <w:r>
         <w:rPr>
           <w:rFonts w:asciiTheme="majorHAnsi" w:hAnsiTheme="majorHAnsi" w:cs="Lucida Sans"/>
-          <w:color w:val="1A1A1A"/>
+          <w:color w:val="9BBB59" w:themeColor="accent3"/>
           <w:sz w:val="20"/>
           <w:szCs w:val="20"/>
         </w:rPr>
@@ -1679,7 +1566,7 @@
         <w:spacing w:after="0"/>
         <w:rPr>
           <w:rFonts w:asciiTheme="majorHAnsi" w:hAnsiTheme="majorHAnsi" w:cs="Lucida Sans"/>
-          <w:color w:val="1A1A1A"/>
+          <w:color w:val="9BBB59" w:themeColor="accent3"/>
           <w:sz w:val="20"/>
           <w:szCs w:val="20"/>
         </w:rPr>
@@ -1689,7 +1576,7 @@
           <w:rFonts w:asciiTheme="majorHAnsi" w:hAnsiTheme="majorHAnsi" w:cs="Lucida Sans"/>
           <w:b/>
           <w:bCs/>
-          <w:color w:val="1A1A1A"/>
+          <w:color w:val="9BBB59" w:themeColor="accent3"/>
           <w:sz w:val="20"/>
           <w:szCs w:val="20"/>
         </w:rPr>
@@ -1698,7 +1585,7 @@
       <w:r>
         <w:rPr>
           <w:rFonts w:asciiTheme="majorHAnsi" w:hAnsiTheme="majorHAnsi" w:cs="Lucida Sans"/>
-          <w:color w:val="1A1A1A"/>
+          <w:color w:val="9BBB59" w:themeColor="accent3"/>
           <w:sz w:val="20"/>
           <w:szCs w:val="20"/>
         </w:rPr>
@@ -1707,7 +1594,7 @@
       <w:r>
         <w:rPr>
           <w:rFonts w:asciiTheme="majorHAnsi" w:hAnsiTheme="majorHAnsi" w:cs="Lucida Sans"/>
-          <w:color w:val="1A1A1A"/>
+          <w:color w:val="9BBB59" w:themeColor="accent3"/>
           <w:sz w:val="20"/>
           <w:szCs w:val="20"/>
         </w:rPr>
@@ -1809,25 +1696,14 @@
           <w:szCs w:val="20"/>
         </w:rPr>
       </w:pPr>
-      <w:proofErr w:type="gramStart"/>
-      <w:r>
-        <w:rPr>
-          <w:rFonts w:asciiTheme="majorHAnsi" w:hAnsiTheme="majorHAnsi" w:cs="Lucida Sans"/>
-          <w:color w:val="1A1A1A"/>
-          <w:sz w:val="20"/>
-          <w:szCs w:val="20"/>
-        </w:rPr>
-        <w:t>Dallas  Texas</w:t>
-      </w:r>
-      <w:proofErr w:type="gramEnd"/>
-      <w:r>
-        <w:rPr>
-          <w:rFonts w:asciiTheme="majorHAnsi" w:hAnsiTheme="majorHAnsi" w:cs="Lucida Sans"/>
-          <w:color w:val="1A1A1A"/>
-          <w:sz w:val="20"/>
-          <w:szCs w:val="20"/>
-        </w:rPr>
-        <w:t>  75231</w:t>
+      <w:r>
+        <w:rPr>
+          <w:rFonts w:asciiTheme="majorHAnsi" w:hAnsiTheme="majorHAnsi" w:cs="Lucida Sans"/>
+          <w:color w:val="1A1A1A"/>
+          <w:sz w:val="20"/>
+          <w:szCs w:val="20"/>
+        </w:rPr>
+        <w:t>Dallas  Texas  75231</w:t>
       </w:r>
     </w:p>
     <w:p>
@@ -2002,7 +1878,7 @@
       </w:pPr>
     </w:pPrDefault>
   </w:docDefaults>
-  <w:latentStyles w:defLockedState="0" w:defUIPriority="99" w:defSemiHidden="1" w:defUnhideWhenUsed="1" w:defQFormat="0" w:count="276">
+  <w:latentStyles w:defLockedState="0" w:defUIPriority="99" w:defSemiHidden="1" w:defUnhideWhenUsed="1" w:defQFormat="0" w:count="267">
     <w:lsdException w:name="Normal" w:semiHidden="0" w:uiPriority="0" w:unhideWhenUsed="0" w:qFormat="1"/>
     <w:lsdException w:name="heading 1" w:semiHidden="0" w:uiPriority="9" w:unhideWhenUsed="0" w:qFormat="1"/>
     <w:lsdException w:name="heading 2" w:uiPriority="9" w:qFormat="1"/>
@@ -2180,7 +2056,7 @@
 </file>
 
 <file path=word/stylesWithEffects.xml><?xml version="1.0" encoding="utf-8"?>
-<w:styles xmlns:wpc="http://schemas.microsoft.com/office/word/2010/wordprocessingCanvas" xmlns:mo="http://schemas.microsoft.com/office/mac/office/2008/main" xmlns:mc="http://schemas.openxmlformats.org/markup-compatibility/2006" xmlns:mv="urn:schemas-microsoft-com:mac:vml" xmlns:o="urn:schemas-microsoft-com:office:office" xmlns:r="http://schemas.openxmlformats.org/officeDocument/2006/relationships" xmlns:m="http://schemas.openxmlformats.org/officeDocument/2006/math" xmlns:v="urn:schemas-microsoft-com:vml" xmlns:wp14="http://schemas.microsoft.com/office/word/2010/wordprocessingDrawing" xmlns:wp="http://schemas.openxmlformats.org/drawingml/2006/wordprocessingDrawing" xmlns:w10="urn:schemas-microsoft-com:office:word" xmlns:w="http://schemas.openxmlformats.org/wordprocessingml/2006/main" xmlns:w14="http://schemas.microsoft.com/office/word/2010/wordml" xmlns:wpg="http://schemas.microsoft.com/office/word/2010/wordprocessingGroup" xmlns:wpi="http://schemas.microsoft.com/office/word/2010/wordprocessingInk" xmlns:wne="http://schemas.microsoft.com/office/word/2006/wordml" xmlns:wps="http://schemas.microsoft.com/office/word/2010/wordprocessingShape" mc:Ignorable="w14 wp14">
+<w:styles xmlns:wpc="http://schemas.microsoft.com/office/word/2010/wordprocessingCanvas" xmlns:mc="http://schemas.openxmlformats.org/markup-compatibility/2006" xmlns:o="urn:schemas-microsoft-com:office:office" xmlns:r="http://schemas.openxmlformats.org/officeDocument/2006/relationships" xmlns:m="http://schemas.openxmlformats.org/officeDocument/2006/math" xmlns:v="urn:schemas-microsoft-com:vml" xmlns:wp14="http://schemas.microsoft.com/office/word/2010/wordprocessingDrawing" xmlns:wp="http://schemas.openxmlformats.org/drawingml/2006/wordprocessingDrawing" xmlns:w10="urn:schemas-microsoft-com:office:word" xmlns:w="http://schemas.openxmlformats.org/wordprocessingml/2006/main" xmlns:w14="http://schemas.microsoft.com/office/word/2010/wordml" xmlns:wpg="http://schemas.microsoft.com/office/word/2010/wordprocessingGroup" xmlns:wpi="http://schemas.microsoft.com/office/word/2010/wordprocessingInk" xmlns:wne="http://schemas.microsoft.com/office/word/2006/wordml" xmlns:wps="http://schemas.microsoft.com/office/word/2010/wordprocessingShape" mc:Ignorable="w14 wp14">
   <w:docDefaults>
     <w:rPrDefault>
       <w:rPr>
@@ -2194,7 +2070,7 @@
       </w:pPr>
     </w:pPrDefault>
   </w:docDefaults>
-  <w:latentStyles w:defLockedState="0" w:defUIPriority="99" w:defSemiHidden="1" w:defUnhideWhenUsed="1" w:defQFormat="0" w:count="276">
+  <w:latentStyles w:defLockedState="0" w:defUIPriority="99" w:defSemiHidden="1" w:defUnhideWhenUsed="1" w:defQFormat="0" w:count="267">
     <w:lsdException w:name="Normal" w:semiHidden="0" w:uiPriority="0" w:unhideWhenUsed="0" w:qFormat="1"/>
     <w:lsdException w:name="heading 1" w:semiHidden="0" w:uiPriority="9" w:unhideWhenUsed="0" w:qFormat="1"/>
     <w:lsdException w:name="heading 2" w:uiPriority="9" w:qFormat="1"/>

</xml_diff>